<commit_message>
Modificaciones menores en Doc. de Diseño
</commit_message>
<xml_diff>
--- a/Entrega 1 (29 Octubre)/Documentación Diseño/Documentación de Diseño CMS - 1.docx
+++ b/Entrega 1 (29 Octubre)/Documentación Diseño/Documentación de Diseño CMS - 1.docx
@@ -4386,21 +4386,7 @@
           <w:sz w:val="24"/>
           <w:szCs w:val="24"/>
         </w:rPr>
-        <w:t xml:space="preserve">pequeños programas complementarios </w:t>
-      </w:r>
-      <w:r>
-        <w:rPr>
-          <w:sz w:val="24"/>
-          <w:szCs w:val="24"/>
-        </w:rPr>
-        <w:t>.</w:t>
-      </w:r>
-      <w:r>
-        <w:rPr>
-          <w:sz w:val="24"/>
-          <w:szCs w:val="24"/>
-        </w:rPr>
-        <w:t>que amplían la funcionalidad de aplicaciones y programas de escritorio</w:t>
+        <w:t>pequeños programas complementarios que amplían la funcionalidad de aplicaciones y programas de escritorio</w:t>
       </w:r>
       <w:r>
         <w:rPr>
@@ -4972,7 +4958,7 @@
                 <w:noProof/>
               </w:rPr>
               <w:drawing>
-                <wp:inline distT="0" distB="0" distL="0" distR="0" wp14:anchorId="70B277C4" wp14:editId="4FC58B7D">
+                <wp:inline distT="0" distB="0" distL="0" distR="0" wp14:anchorId="70B277C4" wp14:editId="629D16F5">
                   <wp:extent cx="519372" cy="519372"/>
                   <wp:effectExtent l="0" t="0" r="0" b="0"/>
                   <wp:docPr id="42" name="Imagen 42" descr="Brand Assets - OceanWP"/>
@@ -5004,7 +4990,7 @@
                         <pic:spPr bwMode="auto">
                           <a:xfrm flipH="1">
                             <a:off x="0" y="0"/>
-                            <a:ext cx="527667" cy="527667"/>
+                            <a:ext cx="519372" cy="519372"/>
                           </a:xfrm>
                           <a:prstGeom prst="rect">
                             <a:avLst/>
@@ -5180,6 +5166,7 @@
           <w:sz w:val="24"/>
           <w:szCs w:val="24"/>
         </w:rPr>
+        <w:lastRenderedPageBreak/>
         <w:t>Al haber elegido tema principal de nuestra página web y su diseño, aquí ejemplos de trabajos con OceanWP:</w:t>
       </w:r>
     </w:p>
@@ -5194,6 +5181,7 @@
     <w:p>
       <w:r>
         <w:rPr>
+          <w:noProof/>
           <w:sz w:val="24"/>
           <w:szCs w:val="24"/>
         </w:rPr>
@@ -5516,6 +5504,97 @@
           <w:szCs w:val="24"/>
         </w:rPr>
       </w:pPr>
+      <w:r>
+        <w:rPr>
+          <w:noProof/>
+        </w:rPr>
+        <w:drawing>
+          <wp:anchor distT="0" distB="0" distL="114300" distR="114300" simplePos="0" relativeHeight="251666432" behindDoc="0" locked="0" layoutInCell="1" allowOverlap="1" wp14:anchorId="4D4322F4" wp14:editId="6A6FFA56">
+            <wp:simplePos x="0" y="0"/>
+            <wp:positionH relativeFrom="column">
+              <wp:posOffset>4599709</wp:posOffset>
+            </wp:positionH>
+            <wp:positionV relativeFrom="paragraph">
+              <wp:posOffset>88150</wp:posOffset>
+            </wp:positionV>
+            <wp:extent cx="824346" cy="824346"/>
+            <wp:effectExtent l="0" t="0" r="0" b="0"/>
+            <wp:wrapSquare wrapText="bothSides"/>
+            <wp:docPr id="35" name="Imagen 35" descr="WPforms - Creador de formularios para WordPress - Labarta"/>
+            <wp:cNvGraphicFramePr>
+              <a:graphicFrameLocks xmlns:a="http://schemas.openxmlformats.org/drawingml/2006/main" noChangeAspect="1"/>
+            </wp:cNvGraphicFramePr>
+            <a:graphic xmlns:a="http://schemas.openxmlformats.org/drawingml/2006/main">
+              <a:graphicData uri="http://schemas.openxmlformats.org/drawingml/2006/picture">
+                <pic:pic xmlns:pic="http://schemas.openxmlformats.org/drawingml/2006/picture">
+                  <pic:nvPicPr>
+                    <pic:cNvPr id="0" name="Picture 1" descr="WPforms - Creador de formularios para WordPress - Labarta"/>
+                    <pic:cNvPicPr>
+                      <a:picLocks noChangeAspect="1" noChangeArrowheads="1"/>
+                    </pic:cNvPicPr>
+                  </pic:nvPicPr>
+                  <pic:blipFill>
+                    <a:blip r:embed="rId15" cstate="print">
+                      <a:extLst>
+                        <a:ext uri="{28A0092B-C50C-407E-A947-70E740481C1C}">
+                          <a14:useLocalDpi xmlns:a14="http://schemas.microsoft.com/office/drawing/2010/main" val="0"/>
+                        </a:ext>
+                      </a:extLst>
+                    </a:blip>
+                    <a:srcRect/>
+                    <a:stretch>
+                      <a:fillRect/>
+                    </a:stretch>
+                  </pic:blipFill>
+                  <pic:spPr bwMode="auto">
+                    <a:xfrm>
+                      <a:off x="0" y="0"/>
+                      <a:ext cx="824346" cy="824346"/>
+                    </a:xfrm>
+                    <a:prstGeom prst="rect">
+                      <a:avLst/>
+                    </a:prstGeom>
+                    <a:noFill/>
+                    <a:ln>
+                      <a:noFill/>
+                    </a:ln>
+                  </pic:spPr>
+                </pic:pic>
+              </a:graphicData>
+            </a:graphic>
+          </wp:anchor>
+        </w:drawing>
+      </w:r>
+    </w:p>
+    <w:p>
+      <w:pPr>
+        <w:rPr>
+          <w:sz w:val="24"/>
+          <w:szCs w:val="24"/>
+        </w:rPr>
+      </w:pPr>
+      <w:r>
+        <w:rPr>
+          <w:sz w:val="24"/>
+          <w:szCs w:val="24"/>
+        </w:rPr>
+        <w:t>WPForms,</w:t>
+      </w:r>
+      <w:r>
+        <w:rPr>
+          <w:sz w:val="24"/>
+          <w:szCs w:val="24"/>
+        </w:rPr>
+        <w:t xml:space="preserve"> que nos permite hacer formularios de manera fácil y concisa, y es una propuesta del cliente que estamos valorando de introducir en la página</w:t>
+      </w:r>
+    </w:p>
+    <w:p>
+      <w:pPr>
+        <w:rPr>
+          <w:sz w:val="24"/>
+          <w:szCs w:val="24"/>
+        </w:rPr>
+      </w:pPr>
     </w:p>
     <w:p>
       <w:pPr>
@@ -5540,33 +5619,9 @@
         </w:rPr>
       </w:pPr>
     </w:p>
-    <w:p>
-      <w:pPr>
-        <w:rPr>
-          <w:sz w:val="24"/>
-          <w:szCs w:val="24"/>
-        </w:rPr>
-      </w:pPr>
-    </w:p>
-    <w:p>
-      <w:pPr>
-        <w:rPr>
-          <w:sz w:val="24"/>
-          <w:szCs w:val="24"/>
-        </w:rPr>
-      </w:pPr>
-    </w:p>
-    <w:p>
-      <w:pPr>
-        <w:rPr>
-          <w:sz w:val="24"/>
-          <w:szCs w:val="24"/>
-        </w:rPr>
-      </w:pPr>
-    </w:p>
     <w:sectPr>
-      <w:headerReference w:type="default" r:id="rId15"/>
-      <w:footerReference w:type="default" r:id="rId16"/>
+      <w:headerReference w:type="default" r:id="rId16"/>
+      <w:footerReference w:type="default" r:id="rId17"/>
       <w:pgSz w:w="11906" w:h="16838"/>
       <w:pgMar w:top="1417" w:right="1701" w:bottom="1417" w:left="1701" w:header="720" w:footer="720" w:gutter="0"/>
       <w:pgNumType w:start="0"/>
@@ -6016,18 +6071,8 @@
                               <w:szCs w:val="24"/>
                               <w:lang w:val="en-US"/>
                             </w:rPr>
-                            <w:t xml:space="preserve">Gestión de Sistemas de </w:t>
+                            <w:t>Gestión de Sistemas de Información</w:t>
                           </w:r>
-                          <w:proofErr w:type="spellStart"/>
-                          <w:r>
-                            <w:rPr>
-                              <w:sz w:val="24"/>
-                              <w:szCs w:val="24"/>
-                              <w:lang w:val="en-US"/>
-                            </w:rPr>
-                            <w:t>Información</w:t>
-                          </w:r>
-                          <w:proofErr w:type="spellEnd"/>
                         </w:p>
                       </w:txbxContent>
                     </wps:txbx>
@@ -6070,18 +6115,8 @@
                         <w:szCs w:val="24"/>
                         <w:lang w:val="en-US"/>
                       </w:rPr>
-                      <w:t xml:space="preserve">Gestión de Sistemas de </w:t>
+                      <w:t>Gestión de Sistemas de Información</w:t>
                     </w:r>
-                    <w:proofErr w:type="spellStart"/>
-                    <w:r>
-                      <w:rPr>
-                        <w:sz w:val="24"/>
-                        <w:szCs w:val="24"/>
-                        <w:lang w:val="en-US"/>
-                      </w:rPr>
-                      <w:t>Información</w:t>
-                    </w:r>
-                    <w:proofErr w:type="spellEnd"/>
                   </w:p>
                 </w:txbxContent>
               </v:textbox>
@@ -6755,6 +6790,7 @@
   <w:style w:type="character" w:default="1" w:styleId="Fuentedeprrafopredeter">
     <w:name w:val="Default Paragraph Font"/>
     <w:uiPriority w:val="1"/>
+    <w:semiHidden/>
     <w:unhideWhenUsed/>
   </w:style>
   <w:style w:type="table" w:default="1" w:styleId="Tablanormal">

</xml_diff>